<commit_message>
Added total and trainable params option in model presentation in reports
</commit_message>
<xml_diff>
--- a/pliroforiaka_siozos_kontaras_bouras.docx
+++ b/pliroforiaka_siozos_kontaras_bouras.docx
@@ -1700,15 +1700,66 @@
         </w:rPr>
         <w:t xml:space="preserve"> </w:t>
       </w:r>
-      <w:r>
-        <w:rPr>
-          <w:lang w:val="el-GR"/>
-        </w:rPr>
-        <w:t xml:space="preserve">Η αρχιτεκτονική του μοντέλου </w:t>
+    </w:p>
+    <w:p>
+      <w:pPr>
+        <w:pStyle w:val="Normal"/>
+        <w:numPr>
+          <w:ilvl w:val="0"/>
+          <w:numId w:val="9"/>
+        </w:numPr>
+        <w:bidi w:val="0"/>
+        <w:jc w:val="left"/>
+        <w:rPr/>
+      </w:pPr>
+      <w:r>
+        <w:rPr>
+          <w:lang w:val="el-GR"/>
+        </w:rPr>
+        <w:t>Αριθμός εκπαιδεύσιμων παραμέτρων :</w:t>
+      </w:r>
+    </w:p>
+    <w:p>
+      <w:pPr>
+        <w:pStyle w:val="Normal"/>
+        <w:numPr>
+          <w:ilvl w:val="0"/>
+          <w:numId w:val="9"/>
+        </w:numPr>
+        <w:bidi w:val="0"/>
+        <w:jc w:val="left"/>
+        <w:rPr/>
+      </w:pPr>
+      <w:r>
+        <w:rPr>
+          <w:lang w:val="el-GR"/>
+        </w:rPr>
+        <w:t>Αριθμός συνολικών παραμέτρων :</w:t>
+      </w:r>
+    </w:p>
+    <w:p>
+      <w:pPr>
+        <w:pStyle w:val="Normal"/>
+        <w:bidi w:val="0"/>
+        <w:jc w:val="left"/>
+        <w:rPr/>
+      </w:pPr>
+      <w:r>
+        <w:rPr>
+          <w:lang w:val="en-US"/>
+        </w:rPr>
+        <w:tab/>
+        <w:tab/>
+      </w:r>
+      <w:r>
+        <w:rPr>
+          <w:lang w:val="el-GR"/>
+        </w:rPr>
+        <w:t xml:space="preserve">Η αρχιτεκτονική του μοντέλου που μόλις περιγράψαμε  όπως χρησιμοποιήθηκε από </w:t>
         <w:tab/>
         <w:tab/>
         <w:tab/>
-        <w:t>που μόλις περιγράψαμε  όπως χρησιμοποιήθηκε από εμάς φαίνεται παρακάτω.</w:t>
+        <w:t>εμάς φαίνεται παρακάτω.</w:t>
       </w:r>
     </w:p>
     <w:p>
@@ -2021,7 +2072,67 @@
         <w:rPr>
           <w:lang w:val="en-US"/>
         </w:rPr>
-        <w:t xml:space="preserve">transformers . </w:t>
+        <w:t>transformers .</w:t>
+      </w:r>
+    </w:p>
+    <w:p>
+      <w:pPr>
+        <w:pStyle w:val="Normal"/>
+        <w:numPr>
+          <w:ilvl w:val="2"/>
+          <w:numId w:val="4"/>
+        </w:numPr>
+        <w:bidi w:val="0"/>
+        <w:jc w:val="left"/>
+        <w:rPr/>
+      </w:pPr>
+      <w:r>
+        <w:rPr>
+          <w:lang w:val="el-GR"/>
+        </w:rPr>
+        <w:t>Αριθμός εκπαιδεύσιμων παραμέτρων :</w:t>
+      </w:r>
+    </w:p>
+    <w:p>
+      <w:pPr>
+        <w:pStyle w:val="Normal"/>
+        <w:numPr>
+          <w:ilvl w:val="2"/>
+          <w:numId w:val="4"/>
+        </w:numPr>
+        <w:bidi w:val="0"/>
+        <w:jc w:val="left"/>
+        <w:rPr>
+          <w:lang w:val="en-US"/>
+        </w:rPr>
+      </w:pPr>
+      <w:r>
+        <w:rPr>
+          <w:lang w:val="el-GR"/>
+        </w:rPr>
+        <w:t>Αριθμός συνολικών παραμέτρων :</w:t>
+      </w:r>
+    </w:p>
+    <w:p>
+      <w:pPr>
+        <w:pStyle w:val="Normal"/>
+        <w:bidi w:val="0"/>
+        <w:jc w:val="left"/>
+        <w:rPr>
+          <w:lang w:val="en-US"/>
+        </w:rPr>
+      </w:pPr>
+      <w:r>
+        <w:rPr>
+          <w:lang w:val="en-US"/>
+        </w:rPr>
+        <w:t xml:space="preserve"> </w:t>
+      </w:r>
+      <w:r>
+        <w:rPr>
+          <w:lang w:val="en-US"/>
+        </w:rPr>
+        <w:tab/>
       </w:r>
       <w:r>
         <w:rPr>
@@ -2536,6 +2647,50 @@
     <w:p>
       <w:pPr>
         <w:pStyle w:val="Normal"/>
+        <w:numPr>
+          <w:ilvl w:val="3"/>
+          <w:numId w:val="4"/>
+        </w:numPr>
+        <w:bidi w:val="0"/>
+        <w:jc w:val="left"/>
+        <w:rPr/>
+      </w:pPr>
+      <w:r>
+        <w:rPr>
+          <w:lang w:val="el-GR"/>
+        </w:rPr>
+        <w:t>Αριθμός εκπαιδεύσιμων παραμέτρων :</w:t>
+      </w:r>
+    </w:p>
+    <w:p>
+      <w:pPr>
+        <w:pStyle w:val="Normal"/>
+        <w:numPr>
+          <w:ilvl w:val="3"/>
+          <w:numId w:val="4"/>
+        </w:numPr>
+        <w:bidi w:val="0"/>
+        <w:jc w:val="left"/>
+        <w:rPr/>
+      </w:pPr>
+      <w:r>
+        <w:rPr>
+          <w:b w:val="false"/>
+          <w:i w:val="false"/>
+          <w:caps w:val="false"/>
+          <w:smallCaps w:val="false"/>
+          <w:color w:val="3C484E"/>
+          <w:spacing w:val="0"/>
+          <w:sz w:val="24"/>
+          <w:szCs w:val="24"/>
+          <w:lang w:val="el-GR"/>
+        </w:rPr>
+        <w:t>Αριθμός συνολικών παραμέτρων :</w:t>
+      </w:r>
+    </w:p>
+    <w:p>
+      <w:pPr>
+        <w:pStyle w:val="Normal"/>
         <w:bidi w:val="0"/>
         <w:jc w:val="left"/>
         <w:rPr>
@@ -3103,16 +3258,74 @@
         <w:tab/>
         <w:tab/>
         <w:tab/>
-        <w:t xml:space="preserve">εκπαίδευσης και σε σχετικά ρηχά νευρωνικά. Η αρχιτεκτονική του απλού αυτού </w:t>
-      </w:r>
-      <w:r>
-        <w:rPr>
-          <w:lang w:val="en-US"/>
-        </w:rPr>
-        <w:t xml:space="preserve">CNN </w:t>
+        <w:t xml:space="preserve">εκπαίδευσης και σε σχετικά ρηχά νευρωνικά. </w:t>
+      </w:r>
+    </w:p>
+    <w:p>
+      <w:pPr>
+        <w:pStyle w:val="Normal"/>
+        <w:numPr>
+          <w:ilvl w:val="0"/>
+          <w:numId w:val="9"/>
+        </w:numPr>
+        <w:bidi w:val="0"/>
+        <w:jc w:val="left"/>
+        <w:rPr/>
+      </w:pPr>
+      <w:r>
+        <w:rPr>
+          <w:lang w:val="el-GR"/>
+        </w:rPr>
+        <w:t>Αριθμός εκπαιδεύσιμων παραμέτρων :</w:t>
+      </w:r>
+    </w:p>
+    <w:p>
+      <w:pPr>
+        <w:pStyle w:val="Normal"/>
+        <w:numPr>
+          <w:ilvl w:val="0"/>
+          <w:numId w:val="9"/>
+        </w:numPr>
+        <w:bidi w:val="0"/>
+        <w:jc w:val="left"/>
+        <w:rPr>
+          <w:lang w:val="en-US"/>
+        </w:rPr>
+      </w:pPr>
+      <w:r>
+        <w:rPr>
+          <w:lang w:val="el-GR"/>
+        </w:rPr>
+        <w:t>Αριθμός συνολικών παραμέτρων :</w:t>
+      </w:r>
+    </w:p>
+    <w:p>
+      <w:pPr>
+        <w:pStyle w:val="Normal"/>
+        <w:bidi w:val="0"/>
+        <w:jc w:val="left"/>
+        <w:rPr>
+          <w:lang w:val="en-US"/>
+        </w:rPr>
+      </w:pPr>
+      <w:r>
+        <w:rPr>
+          <w:lang w:val="el-GR"/>
+        </w:rPr>
         <w:tab/>
         <w:tab/>
-        <w:tab/>
+      </w:r>
+      <w:r>
+        <w:rPr>
+          <w:lang w:val="el-GR"/>
+        </w:rPr>
+        <w:t xml:space="preserve">Η αρχιτεκτονική του απλού αυτού </w:t>
+      </w:r>
+      <w:r>
+        <w:rPr>
+          <w:lang w:val="en-US"/>
+        </w:rPr>
+        <w:t xml:space="preserve">CNN </w:t>
       </w:r>
       <w:r>
         <w:rPr>
@@ -3458,6 +3671,44 @@
     <w:p>
       <w:pPr>
         <w:pStyle w:val="Normal"/>
+        <w:numPr>
+          <w:ilvl w:val="3"/>
+          <w:numId w:val="4"/>
+        </w:numPr>
+        <w:bidi w:val="0"/>
+        <w:jc w:val="left"/>
+        <w:rPr/>
+      </w:pPr>
+      <w:r>
+        <w:rPr>
+          <w:lang w:val="el-GR"/>
+        </w:rPr>
+        <w:t>Αριθμός εκπαιδεύσιμων παραμέτρων :</w:t>
+      </w:r>
+    </w:p>
+    <w:p>
+      <w:pPr>
+        <w:pStyle w:val="Normal"/>
+        <w:numPr>
+          <w:ilvl w:val="3"/>
+          <w:numId w:val="4"/>
+        </w:numPr>
+        <w:bidi w:val="0"/>
+        <w:jc w:val="left"/>
+        <w:rPr>
+          <w:lang w:val="en-US"/>
+        </w:rPr>
+      </w:pPr>
+      <w:r>
+        <w:rPr>
+          <w:lang w:val="el-GR"/>
+        </w:rPr>
+        <w:t>Αριθμός συνολικών παραμέτρων :</w:t>
+      </w:r>
+    </w:p>
+    <w:p>
+      <w:pPr>
+        <w:pStyle w:val="Normal"/>
         <w:bidi w:val="0"/>
         <w:jc w:val="left"/>
         <w:rPr>
@@ -3925,25 +4176,18 @@
           <w:u w:val="none"/>
           <w:lang w:val="el-GR"/>
         </w:rPr>
-        <w:t xml:space="preserve">για ενημέρωση και “συμπτηξη” των ξεχωριστών βαρών σε κάθε κόμβο για την δημιουργία των κοινών βαρών  </w:t>
+        <w:t xml:space="preserve">για ενημέρωση και “συμπτηξη” των ξεχωριστών βαρών σε κάθε κόμβο για την δημιουργία των κοινών βαρών  Αυτό το </w:t>
       </w:r>
       <w:r>
         <w:rPr>
           <w:u w:val="none"/>
-          <w:lang w:val="el-GR"/>
-        </w:rPr>
-        <w:t xml:space="preserve">Αυτό το </w:t>
+          <w:lang w:val="en-US"/>
+        </w:rPr>
+        <w:t xml:space="preserve">overhead </w:t>
       </w:r>
       <w:r>
         <w:rPr>
           <w:u w:val="none"/>
-          <w:lang w:val="en-US"/>
-        </w:rPr>
-        <w:t xml:space="preserve">overhead </w:t>
-      </w:r>
-      <w:r>
-        <w:rPr>
-          <w:u w:val="none"/>
           <w:lang w:val="el-GR"/>
         </w:rPr>
         <w:t>φίνεται να οφείλεται για περίπου Υ % του συνολικού χρόνου στην κατανεμημένη εκπαίδευση σε 2 κόμβους και για Ζ % στους 3.</w:t>
@@ -3974,7 +4218,9 @@
         </w:rPr>
       </w:pPr>
       <w:r>
-        <w:rPr/>
+        <w:rPr>
+          <w:lang w:val="en-US"/>
+        </w:rPr>
       </w:r>
     </w:p>
     <w:p>
@@ -4003,7 +4249,9 @@
         </w:rPr>
       </w:pPr>
       <w:r>
-        <w:rPr/>
+        <w:rPr>
+          <w:lang w:val="en-US"/>
+        </w:rPr>
       </w:r>
     </w:p>
     <w:p>
@@ -4019,26 +4267,26 @@
         <w:rPr/>
         <w:t xml:space="preserve">[1] </w:t>
       </w:r>
-      <w:hyperlink r:id="rId8">
-        <w:r>
-          <w:rPr>
-            <w:rStyle w:val="InternetLink"/>
-          </w:rPr>
-          <w:t>https://lambdalabs.com/blog/tensorflow-2-0-tutorial-05-distributed-training-multi-node/?fbclid=IwAR33hA3V4M7-eMqikBvlH7OIwWTOa-F5eXHmdbL2908hM1Z_uE9oveRbcH0</w:t>
-        </w:r>
-      </w:hyperlink>
-    </w:p>
-    <w:p>
-      <w:pPr>
-        <w:pStyle w:val="Normal"/>
-        <w:bidi w:val="0"/>
-        <w:jc w:val="left"/>
-        <w:rPr>
-          <w:lang w:val="en-US"/>
-        </w:rPr>
-      </w:pPr>
-      <w:r>
-        <w:rPr/>
+      <w:r>
+        <w:rPr>
+          <w:rStyle w:val="InternetLink"/>
+        </w:rPr>
+        <w:t>https://lambdalabs.com/blog/tensorflow-2-0-tutorial-05-distributed-training-multi-node/?fbclid=IwAR33hA3V4M7-eMqikBvlH7OIwWTOa-F5eXHmdbL2908hM1Z_uE9oveRbcH0</w:t>
+      </w:r>
+    </w:p>
+    <w:p>
+      <w:pPr>
+        <w:pStyle w:val="Normal"/>
+        <w:bidi w:val="0"/>
+        <w:jc w:val="left"/>
+        <w:rPr>
+          <w:lang w:val="en-US"/>
+        </w:rPr>
+      </w:pPr>
+      <w:r>
+        <w:rPr>
+          <w:lang w:val="en-US"/>
+        </w:rPr>
       </w:r>
     </w:p>
     <w:p>
@@ -4069,18 +4317,16 @@
         </w:rPr>
         <w:fldChar w:fldCharType="separate"/>
       </w:r>
-      <w:hyperlink r:id="rId9">
-        <w:r>
-          <w:rPr>
-            <w:rStyle w:val="InternetLink"/>
-          </w:rPr>
-          <w:t>https://colab.research.google.com/github/tensorflow/tpu/blob/master/tools/colab/fashion_mnist.ipynb#scrollTo=dgAHfQtuhddd</w:t>
-        </w:r>
-      </w:hyperlink>
       <w:r>
         <w:rPr>
           <w:rStyle w:val="InternetLink"/>
         </w:rPr>
+        <w:t>https://colab.research.google.com/github/tensorflow/tpu/blob/master/tools/colab/fashion_mnist.ipynb#scrollTo=dgAHfQtuhddd</w:t>
+      </w:r>
+      <w:r>
+        <w:rPr>
+          <w:rStyle w:val="InternetLink"/>
+        </w:rPr>
         <w:fldChar w:fldCharType="end"/>
       </w:r>
     </w:p>
@@ -4094,7 +4340,9 @@
         </w:rPr>
       </w:pPr>
       <w:r>
-        <w:rPr/>
+        <w:rPr>
+          <w:lang w:val="en-US"/>
+        </w:rPr>
       </w:r>
     </w:p>
     <w:p>
@@ -4110,26 +4358,26 @@
         <w:rPr/>
         <w:t xml:space="preserve">[3] </w:t>
       </w:r>
-      <w:hyperlink r:id="rId11">
-        <w:r>
-          <w:rPr>
-            <w:rStyle w:val="InternetLink"/>
-          </w:rPr>
-          <w:t>https://www.geeksforgeeks.org/cifar-10-image-classification-in-tensorflow/</w:t>
-        </w:r>
-      </w:hyperlink>
-    </w:p>
-    <w:p>
-      <w:pPr>
-        <w:pStyle w:val="Normal"/>
-        <w:bidi w:val="0"/>
-        <w:jc w:val="left"/>
-        <w:rPr>
-          <w:lang w:val="en-US"/>
-        </w:rPr>
-      </w:pPr>
-      <w:r>
-        <w:rPr/>
+      <w:r>
+        <w:rPr>
+          <w:rStyle w:val="InternetLink"/>
+        </w:rPr>
+        <w:t>https://www.geeksforgeeks.org/cifar-10-image-classification-in-tensorflow/</w:t>
+      </w:r>
+    </w:p>
+    <w:p>
+      <w:pPr>
+        <w:pStyle w:val="Normal"/>
+        <w:bidi w:val="0"/>
+        <w:jc w:val="left"/>
+        <w:rPr>
+          <w:lang w:val="en-US"/>
+        </w:rPr>
+      </w:pPr>
+      <w:r>
+        <w:rPr>
+          <w:lang w:val="en-US"/>
+        </w:rPr>
       </w:r>
     </w:p>
     <w:p>
@@ -4145,26 +4393,26 @@
         <w:rPr/>
         <w:t xml:space="preserve">[4] </w:t>
       </w:r>
-      <w:hyperlink r:id="rId13">
-        <w:r>
-          <w:rPr>
-            <w:rStyle w:val="InternetLink"/>
-          </w:rPr>
-          <w:t>https://www.tensorflow.org/tutorials/distribute/multi_worker_with_keras</w:t>
-        </w:r>
-      </w:hyperlink>
-    </w:p>
-    <w:p>
-      <w:pPr>
-        <w:pStyle w:val="Normal"/>
-        <w:bidi w:val="0"/>
-        <w:jc w:val="left"/>
-        <w:rPr>
-          <w:lang w:val="en-US"/>
-        </w:rPr>
-      </w:pPr>
-      <w:r>
-        <w:rPr/>
+      <w:r>
+        <w:rPr>
+          <w:rStyle w:val="InternetLink"/>
+        </w:rPr>
+        <w:t>https://www.tensorflow.org/tutorials/distribute/multi_worker_with_keras</w:t>
+      </w:r>
+    </w:p>
+    <w:p>
+      <w:pPr>
+        <w:pStyle w:val="Normal"/>
+        <w:bidi w:val="0"/>
+        <w:jc w:val="left"/>
+        <w:rPr>
+          <w:lang w:val="en-US"/>
+        </w:rPr>
+      </w:pPr>
+      <w:r>
+        <w:rPr>
+          <w:lang w:val="en-US"/>
+        </w:rPr>
       </w:r>
     </w:p>
     <w:p>
@@ -4180,26 +4428,26 @@
         <w:rPr/>
         <w:t xml:space="preserve">[5] </w:t>
       </w:r>
-      <w:hyperlink r:id="rId15">
-        <w:r>
-          <w:rPr>
-            <w:rStyle w:val="InternetLink"/>
-          </w:rPr>
-          <w:t>https://www.appservgrid.com/paw92/index.php/2020/06/06/how-to-setup-ssh-without-passwords-linux-hint/</w:t>
-        </w:r>
-      </w:hyperlink>
-    </w:p>
-    <w:p>
-      <w:pPr>
-        <w:pStyle w:val="Normal"/>
-        <w:bidi w:val="0"/>
-        <w:jc w:val="left"/>
-        <w:rPr>
-          <w:lang w:val="en-US"/>
-        </w:rPr>
-      </w:pPr>
-      <w:r>
-        <w:rPr/>
+      <w:r>
+        <w:rPr>
+          <w:rStyle w:val="InternetLink"/>
+        </w:rPr>
+        <w:t>https://www.appservgrid.com/paw92/index.php/2020/06/06/how-to-setup-ssh-without-passwords-linux-hint/</w:t>
+      </w:r>
+    </w:p>
+    <w:p>
+      <w:pPr>
+        <w:pStyle w:val="Normal"/>
+        <w:bidi w:val="0"/>
+        <w:jc w:val="left"/>
+        <w:rPr>
+          <w:lang w:val="en-US"/>
+        </w:rPr>
+      </w:pPr>
+      <w:r>
+        <w:rPr>
+          <w:lang w:val="en-US"/>
+        </w:rPr>
       </w:r>
     </w:p>
     <w:p>
@@ -4215,26 +4463,26 @@
         <w:rPr/>
         <w:t>[6]</w:t>
       </w:r>
-      <w:hyperlink r:id="rId17">
-        <w:r>
-          <w:rPr>
-            <w:rStyle w:val="InternetLink"/>
-          </w:rPr>
-          <w:t>https://github.com/indiantechwarrior/Resnet_Model_TF2.0</w:t>
-        </w:r>
-      </w:hyperlink>
-    </w:p>
-    <w:p>
-      <w:pPr>
-        <w:pStyle w:val="Normal"/>
-        <w:bidi w:val="0"/>
-        <w:jc w:val="left"/>
-        <w:rPr>
-          <w:lang w:val="en-US"/>
-        </w:rPr>
-      </w:pPr>
-      <w:r>
-        <w:rPr/>
+      <w:r>
+        <w:rPr>
+          <w:rStyle w:val="InternetLink"/>
+        </w:rPr>
+        <w:t>https://github.com/indiantechwarrior/Resnet_Model_TF2.0</w:t>
+      </w:r>
+    </w:p>
+    <w:p>
+      <w:pPr>
+        <w:pStyle w:val="Normal"/>
+        <w:bidi w:val="0"/>
+        <w:jc w:val="left"/>
+        <w:rPr>
+          <w:lang w:val="en-US"/>
+        </w:rPr>
+      </w:pPr>
+      <w:r>
+        <w:rPr>
+          <w:lang w:val="en-US"/>
+        </w:rPr>
       </w:r>
     </w:p>
     <w:p>
@@ -4250,26 +4498,26 @@
         <w:rPr/>
         <w:t>[7]</w:t>
       </w:r>
-      <w:hyperlink r:id="rId19">
-        <w:r>
-          <w:rPr>
-            <w:rStyle w:val="InternetLink"/>
-          </w:rPr>
-          <w:t>https://keras.io/api/applications/densenet/</w:t>
-        </w:r>
-      </w:hyperlink>
-    </w:p>
-    <w:p>
-      <w:pPr>
-        <w:pStyle w:val="Normal"/>
-        <w:bidi w:val="0"/>
-        <w:jc w:val="left"/>
-        <w:rPr>
-          <w:lang w:val="en-US"/>
-        </w:rPr>
-      </w:pPr>
-      <w:r>
-        <w:rPr/>
+      <w:r>
+        <w:rPr>
+          <w:rStyle w:val="InternetLink"/>
+        </w:rPr>
+        <w:t>https://keras.io/api/applications/densenet/</w:t>
+      </w:r>
+    </w:p>
+    <w:p>
+      <w:pPr>
+        <w:pStyle w:val="Normal"/>
+        <w:bidi w:val="0"/>
+        <w:jc w:val="left"/>
+        <w:rPr>
+          <w:lang w:val="en-US"/>
+        </w:rPr>
+      </w:pPr>
+      <w:r>
+        <w:rPr>
+          <w:lang w:val="en-US"/>
+        </w:rPr>
       </w:r>
     </w:p>
     <w:p>
@@ -4285,14 +4533,12 @@
         <w:rPr/>
         <w:t>[8]</w:t>
       </w:r>
-      <w:hyperlink r:id="rId21">
-        <w:r>
-          <w:rPr>
-            <w:rStyle w:val="InternetLink"/>
-          </w:rPr>
-          <w:t>https://www.kaggle.com/datasets/prasunroy/natural-images</w:t>
-        </w:r>
-      </w:hyperlink>
+      <w:r>
+        <w:rPr>
+          <w:rStyle w:val="InternetLink"/>
+        </w:rPr>
+        <w:t>https://www.kaggle.com/datasets/prasunroy/natural-images</w:t>
+      </w:r>
     </w:p>
     <w:p>
       <w:pPr>
@@ -4307,26 +4553,26 @@
         <w:rPr/>
         <w:t>[9]</w:t>
       </w:r>
-      <w:hyperlink r:id="rId23">
-        <w:r>
-          <w:rPr>
-            <w:rStyle w:val="InternetLink"/>
-          </w:rPr>
-          <w:t>https://www.ionos.com/help/server-cloud-infrastructure/getting-started/important-security-information-for-your-server/changing-the-default-ssh-port/</w:t>
-        </w:r>
-      </w:hyperlink>
-    </w:p>
-    <w:p>
-      <w:pPr>
-        <w:pStyle w:val="Normal"/>
-        <w:bidi w:val="0"/>
-        <w:jc w:val="left"/>
-        <w:rPr>
-          <w:lang w:val="en-US"/>
-        </w:rPr>
-      </w:pPr>
-      <w:r>
-        <w:rPr/>
+      <w:r>
+        <w:rPr>
+          <w:rStyle w:val="InternetLink"/>
+        </w:rPr>
+        <w:t>https://www.ionos.com/help/server-cloud-infrastructure/getting-started/important-security-information-for-your-server/changing-the-default-ssh-port/</w:t>
+      </w:r>
+    </w:p>
+    <w:p>
+      <w:pPr>
+        <w:pStyle w:val="Normal"/>
+        <w:bidi w:val="0"/>
+        <w:jc w:val="left"/>
+        <w:rPr>
+          <w:lang w:val="en-US"/>
+        </w:rPr>
+      </w:pPr>
+      <w:r>
+        <w:rPr>
+          <w:lang w:val="en-US"/>
+        </w:rPr>
       </w:r>
     </w:p>
     <w:p>
@@ -4342,14 +4588,12 @@
         <w:rPr/>
         <w:t>[10]</w:t>
       </w:r>
-      <w:hyperlink r:id="rId25">
-        <w:r>
-          <w:rPr>
-            <w:rStyle w:val="InternetLink"/>
-          </w:rPr>
-          <w:t>http://yann.lecun.com/exdb/mnist/</w:t>
-        </w:r>
-      </w:hyperlink>
+      <w:r>
+        <w:rPr>
+          <w:rStyle w:val="InternetLink"/>
+        </w:rPr>
+        <w:t>http://yann.lecun.com/exdb/mnist/</w:t>
+      </w:r>
     </w:p>
     <w:p>
       <w:pPr>
@@ -4809,7 +5053,7 @@
     <w:lvl w:ilvl="1">
       <w:start w:val="1"/>
       <w:numFmt w:val="bullet"/>
-      <w:lvlText w:val="◦"/>
+      <w:lvlText w:val=""/>
       <w:lvlJc w:val="left"/>
       <w:pPr>
         <w:tabs>
@@ -4818,13 +5062,13 @@
         <w:ind w:left="1080" w:hanging="360"/>
       </w:pPr>
       <w:rPr>
-        <w:rFonts w:ascii="OpenSymbol" w:hAnsi="OpenSymbol" w:cs="OpenSymbol" w:hint="default"/>
+        <w:rFonts w:ascii="Wingdings" w:hAnsi="Wingdings" w:cs="Wingdings" w:hint="default"/>
       </w:rPr>
     </w:lvl>
     <w:lvl w:ilvl="2">
       <w:start w:val="1"/>
       <w:numFmt w:val="bullet"/>
-      <w:lvlText w:val="▪"/>
+      <w:lvlText w:val=""/>
       <w:lvlJc w:val="left"/>
       <w:pPr>
         <w:tabs>
@@ -4833,13 +5077,13 @@
         <w:ind w:left="1440" w:hanging="360"/>
       </w:pPr>
       <w:rPr>
-        <w:rFonts w:ascii="OpenSymbol" w:hAnsi="OpenSymbol" w:cs="OpenSymbol" w:hint="default"/>
+        <w:rFonts w:ascii="Wingdings" w:hAnsi="Wingdings" w:cs="Wingdings" w:hint="default"/>
       </w:rPr>
     </w:lvl>
     <w:lvl w:ilvl="3">
       <w:start w:val="1"/>
       <w:numFmt w:val="bullet"/>
-      <w:lvlText w:val=""/>
+      <w:lvlText w:val=""/>
       <w:lvlJc w:val="left"/>
       <w:pPr>
         <w:tabs>
@@ -4848,7 +5092,7 @@
         <w:ind w:left="1800" w:hanging="360"/>
       </w:pPr>
       <w:rPr>
-        <w:rFonts w:ascii="Symbol" w:hAnsi="Symbol" w:cs="Symbol" w:hint="default"/>
+        <w:rFonts w:ascii="Wingdings" w:hAnsi="Wingdings" w:cs="Wingdings" w:hint="default"/>
       </w:rPr>
     </w:lvl>
     <w:lvl w:ilvl="4">
@@ -5476,6 +5720,143 @@
     </w:lvl>
   </w:abstractNum>
   <w:abstractNum w:abstractNumId="9">
+    <w:lvl w:ilvl="0">
+      <w:start w:val="1"/>
+      <w:numFmt w:val="bullet"/>
+      <w:lvlText w:val=""/>
+      <w:lvlJc w:val="left"/>
+      <w:pPr>
+        <w:tabs>
+          <w:tab w:val="num" w:pos="2138"/>
+        </w:tabs>
+        <w:ind w:left="2138" w:hanging="360"/>
+      </w:pPr>
+      <w:rPr>
+        <w:rFonts w:ascii="Wingdings" w:hAnsi="Wingdings" w:cs="Wingdings" w:hint="default"/>
+      </w:rPr>
+    </w:lvl>
+    <w:lvl w:ilvl="1">
+      <w:start w:val="1"/>
+      <w:numFmt w:val="bullet"/>
+      <w:lvlText w:val="◦"/>
+      <w:lvlJc w:val="left"/>
+      <w:pPr>
+        <w:tabs>
+          <w:tab w:val="num" w:pos="2498"/>
+        </w:tabs>
+        <w:ind w:left="2498" w:hanging="360"/>
+      </w:pPr>
+      <w:rPr>
+        <w:rFonts w:ascii="OpenSymbol" w:hAnsi="OpenSymbol" w:cs="OpenSymbol" w:hint="default"/>
+      </w:rPr>
+    </w:lvl>
+    <w:lvl w:ilvl="2">
+      <w:start w:val="1"/>
+      <w:numFmt w:val="bullet"/>
+      <w:lvlText w:val="▪"/>
+      <w:lvlJc w:val="left"/>
+      <w:pPr>
+        <w:tabs>
+          <w:tab w:val="num" w:pos="2858"/>
+        </w:tabs>
+        <w:ind w:left="2858" w:hanging="360"/>
+      </w:pPr>
+      <w:rPr>
+        <w:rFonts w:ascii="OpenSymbol" w:hAnsi="OpenSymbol" w:cs="OpenSymbol" w:hint="default"/>
+      </w:rPr>
+    </w:lvl>
+    <w:lvl w:ilvl="3">
+      <w:start w:val="1"/>
+      <w:numFmt w:val="bullet"/>
+      <w:lvlText w:val=""/>
+      <w:lvlJc w:val="left"/>
+      <w:pPr>
+        <w:tabs>
+          <w:tab w:val="num" w:pos="3218"/>
+        </w:tabs>
+        <w:ind w:left="3218" w:hanging="360"/>
+      </w:pPr>
+      <w:rPr>
+        <w:rFonts w:ascii="Symbol" w:hAnsi="Symbol" w:cs="Symbol" w:hint="default"/>
+      </w:rPr>
+    </w:lvl>
+    <w:lvl w:ilvl="4">
+      <w:start w:val="1"/>
+      <w:numFmt w:val="bullet"/>
+      <w:lvlText w:val="◦"/>
+      <w:lvlJc w:val="left"/>
+      <w:pPr>
+        <w:tabs>
+          <w:tab w:val="num" w:pos="3578"/>
+        </w:tabs>
+        <w:ind w:left="3578" w:hanging="360"/>
+      </w:pPr>
+      <w:rPr>
+        <w:rFonts w:ascii="OpenSymbol" w:hAnsi="OpenSymbol" w:cs="OpenSymbol" w:hint="default"/>
+      </w:rPr>
+    </w:lvl>
+    <w:lvl w:ilvl="5">
+      <w:start w:val="1"/>
+      <w:numFmt w:val="bullet"/>
+      <w:lvlText w:val="▪"/>
+      <w:lvlJc w:val="left"/>
+      <w:pPr>
+        <w:tabs>
+          <w:tab w:val="num" w:pos="3938"/>
+        </w:tabs>
+        <w:ind w:left="3938" w:hanging="360"/>
+      </w:pPr>
+      <w:rPr>
+        <w:rFonts w:ascii="OpenSymbol" w:hAnsi="OpenSymbol" w:cs="OpenSymbol" w:hint="default"/>
+      </w:rPr>
+    </w:lvl>
+    <w:lvl w:ilvl="6">
+      <w:start w:val="1"/>
+      <w:numFmt w:val="bullet"/>
+      <w:lvlText w:val=""/>
+      <w:lvlJc w:val="left"/>
+      <w:pPr>
+        <w:tabs>
+          <w:tab w:val="num" w:pos="4298"/>
+        </w:tabs>
+        <w:ind w:left="4298" w:hanging="360"/>
+      </w:pPr>
+      <w:rPr>
+        <w:rFonts w:ascii="Symbol" w:hAnsi="Symbol" w:cs="Symbol" w:hint="default"/>
+      </w:rPr>
+    </w:lvl>
+    <w:lvl w:ilvl="7">
+      <w:start w:val="1"/>
+      <w:numFmt w:val="bullet"/>
+      <w:lvlText w:val="◦"/>
+      <w:lvlJc w:val="left"/>
+      <w:pPr>
+        <w:tabs>
+          <w:tab w:val="num" w:pos="4658"/>
+        </w:tabs>
+        <w:ind w:left="4658" w:hanging="360"/>
+      </w:pPr>
+      <w:rPr>
+        <w:rFonts w:ascii="OpenSymbol" w:hAnsi="OpenSymbol" w:cs="OpenSymbol" w:hint="default"/>
+      </w:rPr>
+    </w:lvl>
+    <w:lvl w:ilvl="8">
+      <w:start w:val="1"/>
+      <w:numFmt w:val="bullet"/>
+      <w:lvlText w:val="▪"/>
+      <w:lvlJc w:val="left"/>
+      <w:pPr>
+        <w:tabs>
+          <w:tab w:val="num" w:pos="5018"/>
+        </w:tabs>
+        <w:ind w:left="5018" w:hanging="360"/>
+      </w:pPr>
+      <w:rPr>
+        <w:rFonts w:ascii="OpenSymbol" w:hAnsi="OpenSymbol" w:cs="OpenSymbol" w:hint="default"/>
+      </w:rPr>
+    </w:lvl>
+  </w:abstractNum>
+  <w:abstractNum w:abstractNumId="10">
     <w:lvl w:ilvl="0">
       <w:start w:val="1"/>
       <w:numFmt w:val="none"/>
@@ -5621,6 +6002,9 @@
   <w:num w:numId="9">
     <w:abstractNumId w:val="9"/>
   </w:num>
+  <w:num w:numId="10">
+    <w:abstractNumId w:val="10"/>
+  </w:num>
 </w:numbering>
 </file>
 
@@ -5648,7 +6032,7 @@
     <w:pPr>
       <w:widowControl/>
       <w:suppressAutoHyphens w:val="true"/>
-      <w:overflowPunct w:val="false"/>
+      <w:overflowPunct w:val="true"/>
       <w:bidi w:val="0"/>
       <w:spacing w:before="0" w:after="0"/>
       <w:jc w:val="left"/>

</xml_diff>